<commit_message>
Added a header to the docx
</commit_message>
<xml_diff>
--- a/Documentation/StableMatching.docx
+++ b/Documentation/StableMatching.docx
@@ -4,6 +4,7 @@
   <w:body>
     <w:p>
       <w:pPr>
+        <w:jc w:val="center"/>
         <w:rPr>
           <w:rFonts w:ascii="Times New Roman" w:eastAsiaTheme="majorEastAsia" w:hAnsi="Times New Roman" w:cs="Times New Roman"/>
           <w:color w:val="2F5496" w:themeColor="accent1" w:themeShade="BF"/>
@@ -11,6 +12,15 @@
           <w:szCs w:val="32"/>
         </w:rPr>
       </w:pPr>
+      <w:r>
+        <w:rPr>
+          <w:rFonts w:ascii="Times New Roman" w:eastAsiaTheme="majorEastAsia" w:hAnsi="Times New Roman" w:cs="Times New Roman"/>
+          <w:color w:val="2F5496" w:themeColor="accent1" w:themeShade="BF"/>
+          <w:sz w:val="32"/>
+          <w:szCs w:val="32"/>
+        </w:rPr>
+        <w:t>Gale-Shapely Matching Algorithm</w:t>
+      </w:r>
     </w:p>
     <w:sdt>
       <w:sdtPr>
@@ -224,23 +234,7 @@
                 <w:rFonts w:ascii="Times New Roman" w:hAnsi="Times New Roman" w:cs="Times New Roman"/>
                 <w:noProof/>
               </w:rPr>
-              <w:t>UML Docu</w:t>
-            </w:r>
-            <w:r>
-              <w:rPr>
-                <w:rStyle w:val="Hyperlink"/>
-                <w:rFonts w:ascii="Times New Roman" w:hAnsi="Times New Roman" w:cs="Times New Roman"/>
-                <w:noProof/>
-              </w:rPr>
-              <w:t>m</w:t>
-            </w:r>
-            <w:r>
-              <w:rPr>
-                <w:rStyle w:val="Hyperlink"/>
-                <w:rFonts w:ascii="Times New Roman" w:hAnsi="Times New Roman" w:cs="Times New Roman"/>
-                <w:noProof/>
-              </w:rPr>
-              <w:t>ent</w:t>
+              <w:t>UML Document</w:t>
             </w:r>
             <w:r>
               <w:rPr>
@@ -310,23 +304,7 @@
                 <w:rFonts w:ascii="Times New Roman" w:hAnsi="Times New Roman" w:cs="Times New Roman"/>
                 <w:noProof/>
               </w:rPr>
-              <w:t>Detai</w:t>
-            </w:r>
-            <w:r>
-              <w:rPr>
-                <w:rStyle w:val="Hyperlink"/>
-                <w:rFonts w:ascii="Times New Roman" w:hAnsi="Times New Roman" w:cs="Times New Roman"/>
-                <w:noProof/>
-              </w:rPr>
-              <w:t>l</w:t>
-            </w:r>
-            <w:r>
-              <w:rPr>
-                <w:rStyle w:val="Hyperlink"/>
-                <w:rFonts w:ascii="Times New Roman" w:hAnsi="Times New Roman" w:cs="Times New Roman"/>
-                <w:noProof/>
-              </w:rPr>
-              <w:t>ed Design</w:t>
+              <w:t>Detailed Design</w:t>
             </w:r>
             <w:r>
               <w:rPr>
@@ -447,6 +425,8 @@
               <w:fldChar w:fldCharType="end"/>
             </w:r>
           </w:hyperlink>
+          <w:bookmarkStart w:id="0" w:name="_GoBack"/>
+          <w:bookmarkEnd w:id="0"/>
         </w:p>
         <w:p>
           <w:pPr>
@@ -1890,14 +1870,14 @@
           <w:rFonts w:ascii="Times New Roman" w:hAnsi="Times New Roman" w:cs="Times New Roman"/>
         </w:rPr>
       </w:pPr>
-      <w:bookmarkStart w:id="0" w:name="_Toc525895919"/>
+      <w:bookmarkStart w:id="1" w:name="_Toc525895919"/>
       <w:r>
         <w:rPr>
           <w:rFonts w:ascii="Times New Roman" w:hAnsi="Times New Roman" w:cs="Times New Roman"/>
         </w:rPr>
         <w:t>Part I</w:t>
       </w:r>
-      <w:bookmarkEnd w:id="0"/>
+      <w:bookmarkEnd w:id="1"/>
     </w:p>
     <w:p>
       <w:pPr>
@@ -1907,14 +1887,14 @@
           <w:rFonts w:ascii="Times New Roman" w:hAnsi="Times New Roman" w:cs="Times New Roman"/>
         </w:rPr>
       </w:pPr>
-      <w:bookmarkStart w:id="1" w:name="_Toc525895920"/>
+      <w:bookmarkStart w:id="2" w:name="_Toc525895920"/>
       <w:r>
         <w:rPr>
           <w:rFonts w:ascii="Times New Roman" w:hAnsi="Times New Roman" w:cs="Times New Roman"/>
         </w:rPr>
         <w:t>Data Structure Documentation</w:t>
       </w:r>
-      <w:bookmarkEnd w:id="1"/>
+      <w:bookmarkEnd w:id="2"/>
     </w:p>
     <w:p>
       <w:pPr>
@@ -2246,7 +2226,7 @@
           <w:rFonts w:ascii="Times New Roman" w:hAnsi="Times New Roman" w:cs="Times New Roman"/>
         </w:rPr>
       </w:pPr>
-      <w:bookmarkStart w:id="2" w:name="_Toc525895921"/>
+      <w:bookmarkStart w:id="3" w:name="_Toc525895921"/>
       <w:r>
         <w:rPr>
           <w:rFonts w:ascii="Times New Roman" w:hAnsi="Times New Roman" w:cs="Times New Roman"/>
@@ -2254,7 +2234,7 @@
         <w:lastRenderedPageBreak/>
         <w:t>UML Document</w:t>
       </w:r>
-      <w:bookmarkEnd w:id="2"/>
+      <w:bookmarkEnd w:id="3"/>
     </w:p>
     <w:p>
       <w:pPr>
@@ -2338,7 +2318,7 @@
           <w:rFonts w:ascii="Times New Roman" w:hAnsi="Times New Roman" w:cs="Times New Roman"/>
         </w:rPr>
       </w:pPr>
-      <w:bookmarkStart w:id="3" w:name="_Toc525895922"/>
+      <w:bookmarkStart w:id="4" w:name="_Toc525895922"/>
       <w:r>
         <w:rPr>
           <w:rFonts w:ascii="Times New Roman" w:hAnsi="Times New Roman" w:cs="Times New Roman"/>
@@ -2346,7 +2326,7 @@
         <w:lastRenderedPageBreak/>
         <w:t>Detailed Design</w:t>
       </w:r>
-      <w:bookmarkEnd w:id="3"/>
+      <w:bookmarkEnd w:id="4"/>
     </w:p>
     <w:p>
       <w:pPr>
@@ -2362,14 +2342,14 @@
           <w:rFonts w:ascii="Times New Roman" w:hAnsi="Times New Roman" w:cs="Times New Roman"/>
         </w:rPr>
       </w:pPr>
-      <w:bookmarkStart w:id="4" w:name="_Toc525895923"/>
+      <w:bookmarkStart w:id="5" w:name="_Toc525895923"/>
       <w:r>
         <w:rPr>
           <w:rFonts w:ascii="Times New Roman" w:hAnsi="Times New Roman" w:cs="Times New Roman"/>
         </w:rPr>
         <w:t>Client</w:t>
       </w:r>
-      <w:bookmarkEnd w:id="4"/>
+      <w:bookmarkEnd w:id="5"/>
     </w:p>
     <w:p>
       <w:pPr>
@@ -5927,7 +5907,7 @@
           <w:rFonts w:ascii="Times New Roman" w:hAnsi="Times New Roman" w:cs="Times New Roman"/>
         </w:rPr>
       </w:pPr>
-      <w:bookmarkStart w:id="5" w:name="_Toc525895924"/>
+      <w:bookmarkStart w:id="6" w:name="_Toc525895924"/>
       <w:r>
         <w:rPr>
           <w:rFonts w:ascii="Times New Roman" w:hAnsi="Times New Roman" w:cs="Times New Roman"/>
@@ -5942,7 +5922,7 @@
         </w:rPr>
         <w:t xml:space="preserve">  LinkedList</w:t>
       </w:r>
-      <w:bookmarkEnd w:id="5"/>
+      <w:bookmarkEnd w:id="6"/>
     </w:p>
     <w:p>
       <w:pPr>
@@ -9745,14 +9725,14 @@
           <w:rFonts w:ascii="Times New Roman" w:hAnsi="Times New Roman" w:cs="Times New Roman"/>
         </w:rPr>
       </w:pPr>
-      <w:bookmarkStart w:id="6" w:name="_Toc525895925"/>
+      <w:bookmarkStart w:id="7" w:name="_Toc525895925"/>
       <w:r>
         <w:rPr>
           <w:rFonts w:ascii="Times New Roman" w:hAnsi="Times New Roman" w:cs="Times New Roman"/>
         </w:rPr>
         <w:t>Test Plan</w:t>
       </w:r>
-      <w:bookmarkEnd w:id="6"/>
+      <w:bookmarkEnd w:id="7"/>
     </w:p>
     <w:p>
       <w:pPr>
@@ -9761,14 +9741,14 @@
           <w:rFonts w:ascii="Times New Roman" w:hAnsi="Times New Roman" w:cs="Times New Roman"/>
         </w:rPr>
       </w:pPr>
-      <w:bookmarkStart w:id="7" w:name="_Toc525895926"/>
+      <w:bookmarkStart w:id="8" w:name="_Toc525895926"/>
       <w:r>
         <w:rPr>
           <w:rFonts w:ascii="Times New Roman" w:hAnsi="Times New Roman" w:cs="Times New Roman"/>
         </w:rPr>
         <w:t>Client Code</w:t>
       </w:r>
-      <w:bookmarkEnd w:id="7"/>
+      <w:bookmarkEnd w:id="8"/>
     </w:p>
     <w:p>
       <w:pPr>
@@ -11825,14 +11805,14 @@
           <w:rFonts w:ascii="Times New Roman" w:hAnsi="Times New Roman" w:cs="Times New Roman"/>
         </w:rPr>
       </w:pPr>
-      <w:bookmarkStart w:id="8" w:name="_Toc525895927"/>
+      <w:bookmarkStart w:id="9" w:name="_Toc525895927"/>
       <w:r>
         <w:rPr>
           <w:rFonts w:ascii="Times New Roman" w:hAnsi="Times New Roman" w:cs="Times New Roman"/>
         </w:rPr>
         <w:t>Class:  LinkedList</w:t>
       </w:r>
-      <w:bookmarkEnd w:id="8"/>
+      <w:bookmarkEnd w:id="9"/>
     </w:p>
     <w:p>
       <w:pPr>
@@ -13032,8 +13012,6 @@
           <w:rFonts w:ascii="Times New Roman" w:hAnsi="Times New Roman" w:cs="Times New Roman"/>
         </w:rPr>
       </w:pPr>
-      <w:bookmarkStart w:id="9" w:name="_GoBack"/>
-      <w:bookmarkEnd w:id="9"/>
     </w:p>
     <w:p>
       <w:pPr>
@@ -48389,6 +48367,7 @@
       <w:r>
         <w:rPr>
           <w:rFonts w:ascii="Times New Roman" w:hAnsi="Times New Roman" w:cs="Times New Roman"/>
+          <w:noProof/>
         </w:rPr>
         <w:drawing>
           <wp:inline distT="0" distB="0" distL="0" distR="0" wp14:anchorId="3EB34D39" wp14:editId="67E77372">
@@ -48494,6 +48473,7 @@
       <w:r>
         <w:rPr>
           <w:rFonts w:ascii="Times New Roman" w:hAnsi="Times New Roman" w:cs="Times New Roman"/>
+          <w:noProof/>
         </w:rPr>
         <w:drawing>
           <wp:inline distT="0" distB="0" distL="0" distR="0" wp14:anchorId="7D7B6853" wp14:editId="11411610">
@@ -48585,6 +48565,7 @@
       <w:r>
         <w:rPr>
           <w:rFonts w:ascii="Times New Roman" w:hAnsi="Times New Roman" w:cs="Times New Roman"/>
+          <w:noProof/>
         </w:rPr>
         <w:drawing>
           <wp:inline distT="0" distB="0" distL="0" distR="0" wp14:anchorId="7EEC274C" wp14:editId="3723DC00">
@@ -50936,7 +50917,7 @@
 </file>
 
 <file path=customXml/itemProps1.xml><?xml version="1.0" encoding="utf-8"?>
-<ds:datastoreItem xmlns:ds="http://schemas.openxmlformats.org/officeDocument/2006/customXml" ds:itemID="{FB0D705F-EB3D-465C-9B25-DC26E095B177}">
+<ds:datastoreItem xmlns:ds="http://schemas.openxmlformats.org/officeDocument/2006/customXml" ds:itemID="{F93DDDE8-346A-4DC1-B331-5E318315A749}">
   <ds:schemaRefs>
     <ds:schemaRef ds:uri="http://schemas.openxmlformats.org/officeDocument/2006/bibliography"/>
   </ds:schemaRefs>

</xml_diff>